<commit_message>
penambahan dosen pembimbing II
</commit_message>
<xml_diff>
--- a/tugas_akhir/dokumenTA/Lembar Bimbingan Dosbing.docx
+++ b/tugas_akhir/dokumenTA/Lembar Bimbingan Dosbing.docx
@@ -660,7 +660,6 @@
           </w:p>
           <w:p>
             <w:pPr>
-              <w:spacing w:after="0" w:line="240" w:lineRule="auto"/>
               <w:jc w:val="both"/>
               <w:rPr>
                 <w:rFonts w:ascii="Times New Roman" w:hAnsi="Times New Roman" w:cs="Times New Roman"/>
@@ -2160,7 +2159,6 @@
           </w:p>
           <w:p>
             <w:pPr>
-              <w:spacing w:after="0" w:line="240" w:lineRule="auto"/>
               <w:jc w:val="both"/>
               <w:rPr>
                 <w:rFonts w:ascii="Times New Roman" w:hAnsi="Times New Roman" w:cs="Times New Roman"/>
@@ -2809,7 +2807,7 @@
     <w:p>
       <w:pPr>
         <w:spacing w:after="0" w:line="240" w:lineRule="auto"/>
-        <w:ind w:left="6096"/>
+        <w:ind w:left="5954"/>
         <w:rPr>
           <w:rFonts w:ascii="Times New Roman" w:hAnsi="Times New Roman" w:cs="Times New Roman"/>
           <w:sz w:val="24"/>
@@ -2864,7 +2862,7 @@
     <w:p>
       <w:pPr>
         <w:spacing w:after="0" w:line="240" w:lineRule="auto"/>
-        <w:ind w:left="6096"/>
+        <w:ind w:left="5954"/>
         <w:rPr>
           <w:rFonts w:ascii="Times New Roman" w:hAnsi="Times New Roman" w:cs="Times New Roman"/>
           <w:sz w:val="24"/>
@@ -2893,7 +2891,7 @@
     <w:p>
       <w:pPr>
         <w:spacing w:after="0" w:line="240" w:lineRule="auto"/>
-        <w:ind w:left="6096"/>
+        <w:ind w:left="5954"/>
         <w:rPr>
           <w:rFonts w:ascii="Times New Roman" w:hAnsi="Times New Roman" w:cs="Times New Roman"/>
           <w:sz w:val="24"/>
@@ -2904,7 +2902,7 @@
     <w:p>
       <w:pPr>
         <w:spacing w:after="0" w:line="240" w:lineRule="auto"/>
-        <w:ind w:left="6096"/>
+        <w:ind w:left="5954"/>
         <w:rPr>
           <w:rFonts w:ascii="Times New Roman" w:hAnsi="Times New Roman" w:cs="Times New Roman"/>
           <w:sz w:val="24"/>
@@ -2915,7 +2913,7 @@
     <w:p>
       <w:pPr>
         <w:spacing w:after="0" w:line="240" w:lineRule="auto"/>
-        <w:ind w:left="6096"/>
+        <w:ind w:left="5954"/>
         <w:rPr>
           <w:rFonts w:ascii="Times New Roman" w:hAnsi="Times New Roman" w:cs="Times New Roman"/>
           <w:bCs/>
@@ -2929,7 +2927,26 @@
     <w:p>
       <w:pPr>
         <w:spacing w:after="0" w:line="240" w:lineRule="auto"/>
-        <w:ind w:left="6096"/>
+        <w:ind w:left="5954"/>
+        <w:rPr>
+          <w:rFonts w:ascii="Times New Roman" w:hAnsi="Times New Roman" w:cs="Times New Roman"/>
+          <w:u w:val="single"/>
+          <w:lang w:val="en-ID"/>
+        </w:rPr>
+      </w:pPr>
+      <w:r>
+        <w:rPr>
+          <w:rFonts w:ascii="Times New Roman" w:hAnsi="Times New Roman" w:cs="Times New Roman"/>
+          <w:u w:val="single"/>
+          <w:lang w:val="en-ID"/>
+        </w:rPr>
+        <w:t>SINDUNG H.W.S., B.S.E.E, M.Eng.Sc.</w:t>
+      </w:r>
+    </w:p>
+    <w:p>
+      <w:pPr>
+        <w:spacing w:after="0" w:line="240" w:lineRule="auto"/>
+        <w:ind w:left="5954"/>
         <w:rPr>
           <w:rFonts w:ascii="Times New Roman" w:hAnsi="Times New Roman" w:cs="Times New Roman"/>
           <w:sz w:val="24"/>
@@ -2937,21 +2954,6 @@
           <w:lang w:val="en-US"/>
         </w:rPr>
       </w:pPr>
-      <w:r>
-        <w:rPr>
-          <w:rFonts w:ascii="Times New Roman" w:hAnsi="Times New Roman" w:cs="Times New Roman"/>
-          <w:u w:val="single"/>
-        </w:rPr>
-        <w:t>ARIF NURSYAHID, H., Drs., M.T</w:t>
-      </w:r>
-      <w:r>
-        <w:rPr>
-          <w:rFonts w:ascii="Times New Roman" w:hAnsi="Times New Roman" w:cs="Times New Roman"/>
-          <w:sz w:val="24"/>
-          <w:szCs w:val="24"/>
-        </w:rPr>
-        <w:t xml:space="preserve"> </w:t>
-      </w:r>
       <w:r>
         <w:rPr>
           <w:rFonts w:ascii="Times New Roman" w:hAnsi="Times New Roman" w:cs="Times New Roman"/>

</xml_diff>